<commit_message>
HW5 Finished (for real this time)
</commit_message>
<xml_diff>
--- a/homework5/homework5_answer.docx
+++ b/homework5/homework5_answer.docx
@@ -25,7 +25,15 @@
         <w:t xml:space="preserve">Since we have N = 178 features and a hidden layer with </w:t>
       </w:r>
       <w:r>
-        <w:t>H = 16 neurons, there will be (N+1)*H</w:t>
+        <w:t>H = 16 neurons, there will be (N+</w:t>
+      </w:r>
+      <w:proofErr w:type="gramStart"/>
+      <w:r>
+        <w:t>1)*</w:t>
+      </w:r>
+      <w:proofErr w:type="gramEnd"/>
+      <w:r>
+        <w:t>H</w:t>
       </w:r>
       <w:r>
         <w:t xml:space="preserve"> trainable weights </w:t>
@@ -37,7 +45,15 @@
         <w:t xml:space="preserve"> (the +1 is from t</w:t>
       </w:r>
       <w:r>
-        <w:t>he bias term). So there are 2864</w:t>
+        <w:t xml:space="preserve">he bias term). </w:t>
+      </w:r>
+      <w:proofErr w:type="gramStart"/>
+      <w:r>
+        <w:t>So</w:t>
+      </w:r>
+      <w:proofErr w:type="gramEnd"/>
+      <w:r>
+        <w:t xml:space="preserve"> there are 2864</w:t>
       </w:r>
       <w:r>
         <w:t xml:space="preserve"> trainable parameters</w:t>
@@ -49,7 +65,15 @@
         <w:t>.</w:t>
       </w:r>
       <w:r>
-        <w:t xml:space="preserve"> For the second layer we have (H+1)*5 weights (5 since that’s the number of output classes). This corresponds to 85 trainable weights. Thus, overall we have 2864+85=</w:t>
+        <w:t xml:space="preserve"> For the second layer we have (H+</w:t>
+      </w:r>
+      <w:proofErr w:type="gramStart"/>
+      <w:r>
+        <w:t>1)*</w:t>
+      </w:r>
+      <w:proofErr w:type="gramEnd"/>
+      <w:r>
+        <w:t>5 weights (5 since that’s the number of output classes). This corresponds to 85 trainable weights. Thus, overall we have 2864+85=</w:t>
       </w:r>
       <w:r>
         <w:rPr>
@@ -73,22 +97,74 @@
         <w:t xml:space="preserve">in the first layer </w:t>
       </w:r>
       <w:r>
-        <w:t>we are computing sigmoid(Wx</w:t>
-      </w:r>
+        <w:t xml:space="preserve">we are computing </w:t>
+      </w:r>
+      <w:proofErr w:type="gramStart"/>
+      <w:r>
+        <w:t>sigmoid(</w:t>
+      </w:r>
+      <w:proofErr w:type="spellStart"/>
+      <w:proofErr w:type="gramEnd"/>
+      <w:r>
+        <w:t>Wx</w:t>
+      </w:r>
+      <w:proofErr w:type="spellEnd"/>
       <w:r>
         <w:t xml:space="preserve"> + b) where</w:t>
       </w:r>
       <w:r>
-        <w:t xml:space="preserve"> W is of dimension (h x n), x is (n x 1) and b is (h x 1). This involves </w:t>
-      </w:r>
-      <w:r>
-        <w:t>n multiplications and (n-1) additions h times +  h for adding the bias term + h for the element-wise sigmoid. The overall result is (</w:t>
-      </w:r>
-      <w:r>
-        <w:t>2n-1)h + 2h = (178*2-1)16 + 2*16 = 5712 fl</w:t>
-      </w:r>
-      <w:r>
-        <w:t>oating point operations for the first layer. For the second layer we compute softmax(Wh + b) where h is the output of the previous laye</w:t>
+        <w:t xml:space="preserve"> W is of dimension (h x n), x is (</w:t>
+      </w:r>
+      <w:proofErr w:type="spellStart"/>
+      <w:r>
+        <w:t>n</w:t>
+      </w:r>
+      <w:proofErr w:type="spellEnd"/>
+      <w:r>
+        <w:t xml:space="preserve"> x 1) and b is (h x 1). This involves </w:t>
+      </w:r>
+      <w:r>
+        <w:t xml:space="preserve">n multiplications and (n-1) additions h times </w:t>
+      </w:r>
+      <w:proofErr w:type="gramStart"/>
+      <w:r>
+        <w:t>+  h</w:t>
+      </w:r>
+      <w:proofErr w:type="gramEnd"/>
+      <w:r>
+        <w:t xml:space="preserve"> for adding the bias term + h for the element-wise sigmoid. The overall result is (</w:t>
+      </w:r>
+      <w:r>
+        <w:t>2n-</w:t>
+      </w:r>
+      <w:proofErr w:type="gramStart"/>
+      <w:r>
+        <w:t>1)h</w:t>
+      </w:r>
+      <w:proofErr w:type="gramEnd"/>
+      <w:r>
+        <w:t xml:space="preserve"> + 2h = (178*2-1)16 + 2*16 = 5712 fl</w:t>
+      </w:r>
+      <w:r>
+        <w:t xml:space="preserve">oating point operations for the first layer. For the second layer we compute </w:t>
+      </w:r>
+      <w:proofErr w:type="spellStart"/>
+      <w:proofErr w:type="gramStart"/>
+      <w:r>
+        <w:t>softmax</w:t>
+      </w:r>
+      <w:proofErr w:type="spellEnd"/>
+      <w:r>
+        <w:t>(</w:t>
+      </w:r>
+      <w:proofErr w:type="spellStart"/>
+      <w:proofErr w:type="gramEnd"/>
+      <w:r>
+        <w:t>Wh</w:t>
+      </w:r>
+      <w:proofErr w:type="spellEnd"/>
+      <w:r>
+        <w:t xml:space="preserve"> + b) where h is the output of the previous laye</w:t>
       </w:r>
       <w:r>
         <w:t xml:space="preserve">r and W is of dimension (5 * h). This corresponds to (2h-1)5 + 2*5 = 165 computations. The total is </w:t>
@@ -237,7 +313,15 @@
     <w:p/>
     <w:p>
       <w:r>
-        <w:t>Once again, we see that the results are not very good. In a strong model, the diagonal would be most darkly colored and the rest would be close to white. However, our confusion matrix is shaded very sporadically. The lightest shade is actually along the diagonal - the model does a very bad job at classifying TumorArea.</w:t>
+        <w:t xml:space="preserve">Once again, we see that the results are not very good. In a strong model, the diagonal would be most darkly colored and the rest would be close to white. However, our confusion matrix is shaded very sporadically. The lightest shade is actually along the diagonal - the model does a very bad job at classifying </w:t>
+      </w:r>
+      <w:proofErr w:type="spellStart"/>
+      <w:r>
+        <w:t>TumorArea</w:t>
+      </w:r>
+      <w:proofErr w:type="spellEnd"/>
+      <w:r>
+        <w:t>.</w:t>
       </w:r>
     </w:p>
     <w:p/>
@@ -268,7 +352,31 @@
     <w:p/>
     <w:p>
       <w:r>
-        <w:t>Activation function: Switching from sigmoid to relu helped. This is thanks to the non-saturation of the relu function for large values. With sigmoid, large values give values of 0 which results in the vanishing of gradient. This issue does not occur with relu. However, since this is a relatively shallow neural net, the results of swapping the activations was not significant but it did help a little.</w:t>
+        <w:t xml:space="preserve">Activation function: Switching from sigmoid to </w:t>
+      </w:r>
+      <w:proofErr w:type="spellStart"/>
+      <w:r>
+        <w:t>relu</w:t>
+      </w:r>
+      <w:proofErr w:type="spellEnd"/>
+      <w:r>
+        <w:t xml:space="preserve"> helped. This is thanks to the non-saturation of the </w:t>
+      </w:r>
+      <w:proofErr w:type="spellStart"/>
+      <w:r>
+        <w:t>relu</w:t>
+      </w:r>
+      <w:proofErr w:type="spellEnd"/>
+      <w:r>
+        <w:t xml:space="preserve"> function for large values. With sigmoid, large values give values of 0 which results in the vanishing of gradient. This issue does not occur with </w:t>
+      </w:r>
+      <w:proofErr w:type="spellStart"/>
+      <w:r>
+        <w:t>relu</w:t>
+      </w:r>
+      <w:proofErr w:type="spellEnd"/>
+      <w:r>
+        <w:t>. However, since this is a relatively shallow neural net, the results of swapping the activations was not significant but it did help a little.</w:t>
       </w:r>
     </w:p>
     <w:p/>
@@ -484,7 +592,39 @@
     <w:p/>
     <w:p>
       <w:r>
-        <w:t xml:space="preserve">We notice that the model is still quite poor at classifying TumorArea and often thinks it’s a HealthyArea. This might be due to the imbalance of the examples: there are many more HealthyArea examples than TumorArea examples and thus we have a class imbalance. This is known to be a difficult setting for machine learning models but there are techniques that exist to combat this (I do not explore those here however). </w:t>
+        <w:t xml:space="preserve">We notice that the model is still quite poor at classifying </w:t>
+      </w:r>
+      <w:proofErr w:type="spellStart"/>
+      <w:r>
+        <w:t>TumorArea</w:t>
+      </w:r>
+      <w:proofErr w:type="spellEnd"/>
+      <w:r>
+        <w:t xml:space="preserve"> and often thinks it’s a </w:t>
+      </w:r>
+      <w:proofErr w:type="spellStart"/>
+      <w:r>
+        <w:t>HealthyArea</w:t>
+      </w:r>
+      <w:proofErr w:type="spellEnd"/>
+      <w:r>
+        <w:t xml:space="preserve">. This might be due to the imbalance of the examples: there are many more </w:t>
+      </w:r>
+      <w:proofErr w:type="spellStart"/>
+      <w:r>
+        <w:t>HealthyArea</w:t>
+      </w:r>
+      <w:proofErr w:type="spellEnd"/>
+      <w:r>
+        <w:t xml:space="preserve"> examples than </w:t>
+      </w:r>
+      <w:proofErr w:type="spellStart"/>
+      <w:r>
+        <w:t>TumorArea</w:t>
+      </w:r>
+      <w:proofErr w:type="spellEnd"/>
+      <w:r>
+        <w:t xml:space="preserve"> examples and thus we have a class imbalance. This is known to be a difficult setting for machine learning models but there are techniques that exist to combat this (I do not explore those here however). </w:t>
       </w:r>
     </w:p>
     <w:p/>
@@ -521,7 +661,20 @@
         <w:t xml:space="preserve"> * #channels</w:t>
       </w:r>
       <w:r>
-        <w:t xml:space="preserve"> + 1)*filter_size (assuming </w:t>
+        <w:t xml:space="preserve"> + </w:t>
+      </w:r>
+      <w:proofErr w:type="gramStart"/>
+      <w:r>
+        <w:t>1)*</w:t>
+      </w:r>
+      <w:proofErr w:type="spellStart"/>
+      <w:proofErr w:type="gramEnd"/>
+      <w:r>
+        <w:t>filter_size</w:t>
+      </w:r>
+      <w:proofErr w:type="spellEnd"/>
+      <w:r>
+        <w:t xml:space="preserve"> (assuming </w:t>
       </w:r>
       <w:r>
         <w:t>stride = 1). The +1 corresponds to the parameter for the bias term.</w:t>
@@ -529,8 +682,29 @@
     </w:p>
     <w:p/>
     <w:p>
-      <w:r>
-        <w:t>MaxPool: One of the main benefits of pooling layers are that they don’t add any parameters to the model. Thus maxpool always introduces 0 trainable parameters.</w:t>
+      <w:proofErr w:type="spellStart"/>
+      <w:r>
+        <w:t>MaxPool</w:t>
+      </w:r>
+      <w:proofErr w:type="spellEnd"/>
+      <w:r>
+        <w:t xml:space="preserve">: One of the main benefits of pooling layers are that they don’t add any parameters to the model. </w:t>
+      </w:r>
+      <w:proofErr w:type="gramStart"/>
+      <w:r>
+        <w:t>Thus</w:t>
+      </w:r>
+      <w:proofErr w:type="gramEnd"/>
+      <w:r>
+        <w:t xml:space="preserve"> </w:t>
+      </w:r>
+      <w:proofErr w:type="spellStart"/>
+      <w:r>
+        <w:t>maxpool</w:t>
+      </w:r>
+      <w:proofErr w:type="spellEnd"/>
+      <w:r>
+        <w:t xml:space="preserve"> always introduces 0 trainable parameters.</w:t>
       </w:r>
     </w:p>
     <w:p/>
@@ -541,14 +715,27 @@
     </w:p>
     <w:p/>
     <w:p>
-      <w:r>
-        <w:t>So for the given architecture, are calculation is as follows:</w:t>
-      </w:r>
-    </w:p>
-    <w:p/>
-    <w:p>
-      <w:r>
-        <w:t xml:space="preserve">(5+1)*6 </w:t>
+      <w:proofErr w:type="gramStart"/>
+      <w:r>
+        <w:t>So</w:t>
+      </w:r>
+      <w:proofErr w:type="gramEnd"/>
+      <w:r>
+        <w:t xml:space="preserve"> for the given architecture, are calculation is as follows:</w:t>
+      </w:r>
+    </w:p>
+    <w:p/>
+    <w:p>
+      <w:r>
+        <w:t>(5+</w:t>
+      </w:r>
+      <w:proofErr w:type="gramStart"/>
+      <w:r>
+        <w:t>1)*</w:t>
+      </w:r>
+      <w:proofErr w:type="gramEnd"/>
+      <w:r>
+        <w:t xml:space="preserve">6 </w:t>
       </w:r>
       <w:r>
         <w:t>+ 0 + (5</w:t>
@@ -594,14 +781,35 @@
     <w:p/>
     <w:p>
       <w:r>
-        <w:t>Conv Layer: (W*C2)*F*C1</w:t>
+        <w:t>Conv Layer: (W*C</w:t>
+      </w:r>
+      <w:proofErr w:type="gramStart"/>
+      <w:r>
+        <w:t>2)*</w:t>
+      </w:r>
+      <w:proofErr w:type="gramEnd"/>
+      <w:r>
+        <w:t>F*C1</w:t>
       </w:r>
       <w:r>
         <w:t xml:space="preserve">(where W is output </w:t>
       </w:r>
       <w:r>
-        <w:t>length, C2 is #filters, F is filter_size, C1 is input_depth</w:t>
-      </w:r>
+        <w:t xml:space="preserve">length, C2 is #filters, F is </w:t>
+      </w:r>
+      <w:proofErr w:type="spellStart"/>
+      <w:r>
+        <w:t>filter_size</w:t>
+      </w:r>
+      <w:proofErr w:type="spellEnd"/>
+      <w:r>
+        <w:t xml:space="preserve">, C1 is </w:t>
+      </w:r>
+      <w:proofErr w:type="spellStart"/>
+      <w:r>
+        <w:t>input_depth</w:t>
+      </w:r>
+      <w:proofErr w:type="spellEnd"/>
     </w:p>
     <w:p/>
     <w:p>
@@ -612,7 +820,15 @@
     <w:p/>
     <w:p>
       <w:r>
-        <w:t>Dense: (W*C1)*D</w:t>
+        <w:t>Dense: (W*C</w:t>
+      </w:r>
+      <w:proofErr w:type="gramStart"/>
+      <w:r>
+        <w:t>1)*</w:t>
+      </w:r>
+      <w:proofErr w:type="gramEnd"/>
+      <w:r>
+        <w:t>D</w:t>
       </w:r>
     </w:p>
     <w:p/>
@@ -624,7 +840,15 @@
     <w:p/>
     <w:p>
       <w:r>
-        <w:t>(174*6)*5*1 + (87*6)*5 + (83*16)*5*6 + (41*</w:t>
+        <w:t>(174*</w:t>
+      </w:r>
+      <w:proofErr w:type="gramStart"/>
+      <w:r>
+        <w:t>6)*</w:t>
+      </w:r>
+      <w:proofErr w:type="gramEnd"/>
+      <w:r>
+        <w:t>5*1 + (87*6)*5 + (83*16)*5*6 + (41*</w:t>
       </w:r>
       <w:r>
         <w:t xml:space="preserve">16)*5 + (41*16)*128 + (small number for the last one) ~= </w:t>
@@ -635,11 +859,19 @@
     </w:p>
     <w:p/>
     <w:p>
+      <w:proofErr w:type="gramStart"/>
       <w:r>
         <w:rPr>
           <w:b/>
         </w:rPr>
-        <w:t>So the CNN model involves roughly 150,000 calculations.</w:t>
+        <w:t>So</w:t>
+      </w:r>
+      <w:proofErr w:type="gramEnd"/>
+      <w:r>
+        <w:rPr>
+          <w:b/>
+        </w:rPr>
+        <w:t xml:space="preserve"> the CNN model involves roughly 150,000 calculations.</w:t>
       </w:r>
       <w:r>
         <w:rPr>
@@ -798,7 +1030,31 @@
     <w:p/>
     <w:p>
       <w:r>
-        <w:t xml:space="preserve">This model does tend to overfit if we increase the epochs above 4 or so, so there are still techniques we could employ to improve the model further. Namely regularization techniques such as dropout could help. Also different weight init strategies, different activation functions, different optimizers, etc. The possibilities are nearly endless but for the sake of time, I just experimented with the above. </w:t>
+        <w:t xml:space="preserve">This model does tend to </w:t>
+      </w:r>
+      <w:proofErr w:type="spellStart"/>
+      <w:r>
+        <w:t>overfit</w:t>
+      </w:r>
+      <w:proofErr w:type="spellEnd"/>
+      <w:r>
+        <w:t xml:space="preserve"> if we increase the epochs above 4 or so, so there are still techniques we could employ to improve the model further. Namely regularization techniques such as dropout could help. </w:t>
+      </w:r>
+      <w:proofErr w:type="gramStart"/>
+      <w:r>
+        <w:t>Also</w:t>
+      </w:r>
+      <w:proofErr w:type="gramEnd"/>
+      <w:r>
+        <w:t xml:space="preserve"> different weight </w:t>
+      </w:r>
+      <w:proofErr w:type="spellStart"/>
+      <w:r>
+        <w:t>init</w:t>
+      </w:r>
+      <w:proofErr w:type="spellEnd"/>
+      <w:r>
+        <w:t xml:space="preserve"> strategies, different activation functions, different optimizers, etc. The possibilities are nearly endless but for the sake of time, I just experimented with the above. </w:t>
       </w:r>
     </w:p>
     <w:p/>
@@ -888,8 +1144,13 @@
     </w:p>
     <w:p/>
     <w:p>
-      <w:r>
-        <w:t xml:space="preserve">Therefore all the Us are vectors of size 16x1, all of the W’s are of size 16x16 and are bias terms are of size 16. Therefore, the GRU has </w:t>
+      <w:proofErr w:type="gramStart"/>
+      <w:r>
+        <w:t>Therefore</w:t>
+      </w:r>
+      <w:proofErr w:type="gramEnd"/>
+      <w:r>
+        <w:t xml:space="preserve"> all the Us are vectors of size 16x1, all of the W’s are of size 16x16 and are bias terms are of size 16. Therefore, the GRU has </w:t>
       </w:r>
       <w:r>
         <w:t>3 * (16^2 + 16 + 16) = 864 parameters.</w:t>
@@ -946,16 +1207,58 @@
     <w:p/>
     <w:p>
       <w:r>
-        <w:t xml:space="preserve">The total is 304*3 + 48 = 960. We do this 178 times for a single data point so after the final time step of the GRU, we’ve performed 960*178 ~= 170,000 calculations. </w:t>
-      </w:r>
-    </w:p>
-    <w:p/>
-    <w:p>
-      <w:r>
-        <w:t>For the fully connected layer, we’re doing the following calculation: softmax(Wh + b) where W is of size (5x16) and b is of size 5. So this is about 5*16 + 5 + 5 = 90 calculations. But we only</w:t>
-      </w:r>
-      <w:r>
-        <w:t xml:space="preserve"> pass the last hidden output to the classification layer so this is only performed once (as opposed to if we had a many-to-many RNN in which we would perform it 178 times). So this is a negligible amount of calculations and </w:t>
+        <w:t xml:space="preserve">The total is 304*3 + 48 = 960. We do </w:t>
+      </w:r>
+      <w:proofErr w:type="gramStart"/>
+      <w:r>
+        <w:t>this</w:t>
+      </w:r>
+      <w:proofErr w:type="gramEnd"/>
+      <w:r>
+        <w:t xml:space="preserve"> 178 times for a single data point so after the final time step of the GRU, we’ve performed 960*178 ~= 170,000 calculations. </w:t>
+      </w:r>
+    </w:p>
+    <w:p/>
+    <w:p>
+      <w:r>
+        <w:t xml:space="preserve">For the fully connected layer, we’re doing the following calculation: </w:t>
+      </w:r>
+      <w:proofErr w:type="spellStart"/>
+      <w:proofErr w:type="gramStart"/>
+      <w:r>
+        <w:t>softmax</w:t>
+      </w:r>
+      <w:proofErr w:type="spellEnd"/>
+      <w:r>
+        <w:t>(</w:t>
+      </w:r>
+      <w:proofErr w:type="spellStart"/>
+      <w:proofErr w:type="gramEnd"/>
+      <w:r>
+        <w:t>Wh</w:t>
+      </w:r>
+      <w:proofErr w:type="spellEnd"/>
+      <w:r>
+        <w:t xml:space="preserve"> + b) where W is of size (5x16) and b is of size 5. </w:t>
+      </w:r>
+      <w:proofErr w:type="gramStart"/>
+      <w:r>
+        <w:t>So</w:t>
+      </w:r>
+      <w:proofErr w:type="gramEnd"/>
+      <w:r>
+        <w:t xml:space="preserve"> this is about 5*16 + 5 + 5 = 90 calculations. But we only</w:t>
+      </w:r>
+      <w:r>
+        <w:t xml:space="preserve"> pass the last hidden output to the classification layer so this is only performed once (as opposed to if we had a many-to-many RNN in which we would perform it 178 times). </w:t>
+      </w:r>
+      <w:proofErr w:type="gramStart"/>
+      <w:r>
+        <w:t>So</w:t>
+      </w:r>
+      <w:proofErr w:type="gramEnd"/>
+      <w:r>
+        <w:t xml:space="preserve"> this is a negligible amount of calculations and </w:t>
       </w:r>
       <w:r>
         <w:rPr>
@@ -1043,7 +1346,15 @@
         <w:t xml:space="preserve"> made are: Using a bidirectional GRU, adding an additional layer, increasing the hidden size, and adding dropout for regularization for this increased complexity.</w:t>
       </w:r>
       <w:r>
-        <w:t xml:space="preserve"> The results are shown below, we see a modest improvement over the baseline:</w:t>
+        <w:t xml:space="preserve"> The results are shown </w:t>
+      </w:r>
+      <w:proofErr w:type="gramStart"/>
+      <w:r>
+        <w:t>below,</w:t>
+      </w:r>
+      <w:proofErr w:type="gramEnd"/>
+      <w:r>
+        <w:t xml:space="preserve"> we see a modest improvement over the baseline:</w:t>
       </w:r>
     </w:p>
     <w:p/>
@@ -1189,7 +1500,50 @@
         <w:t xml:space="preserve">Changes I made include </w:t>
       </w:r>
       <w:r>
-        <w:t>adding dropout to both the first fully connected layer and the GRU (p=0.5). Increasing the number of layers in the GRU to 2 seemed to help as well. Also, initializing the weights of the fully connected layers using the xavier_uniform init made a small improvement as well. Other things tried include batch normalization, adding more layers, changing # of neurons in the various layers, and more but none of these made a positive impact on the performance.</w:t>
+        <w:t xml:space="preserve">adding dropout to both the first fully connected layer and the GRU (p=0.5). Increasing the number of layers in the GRU to 2 seemed to help as well. Also, initializing the weights of the fully connected layers using the </w:t>
+      </w:r>
+      <w:proofErr w:type="spellStart"/>
+      <w:r>
+        <w:t>xavier_uniform</w:t>
+      </w:r>
+      <w:proofErr w:type="spellEnd"/>
+      <w:r>
+        <w:t xml:space="preserve"> </w:t>
+      </w:r>
+      <w:proofErr w:type="spellStart"/>
+      <w:r>
+        <w:t>init</w:t>
+      </w:r>
+      <w:proofErr w:type="spellEnd"/>
+      <w:r>
+        <w:t xml:space="preserve"> made a small improvement as well. Other things tried include batch normalization, adding more layers, changing # of neurons in the various layers, and more but none of these made a positive impact on the performance.</w:t>
+      </w:r>
+      <w:r>
+        <w:t xml:space="preserve"> </w:t>
+      </w:r>
+      <w:proofErr w:type="gramStart"/>
+      <w:r>
+        <w:t>Also</w:t>
+      </w:r>
+      <w:proofErr w:type="gramEnd"/>
+      <w:r>
+        <w:t xml:space="preserve"> I tried switching the RNN type to LSTM which resulted in roughly equivalent results, and also used the </w:t>
+      </w:r>
+      <w:proofErr w:type="spellStart"/>
+      <w:r>
+        <w:t>Adadelta</w:t>
+      </w:r>
+      <w:proofErr w:type="spellEnd"/>
+      <w:r>
+        <w:t xml:space="preserve"> optimizer instead of </w:t>
+      </w:r>
+      <w:proofErr w:type="spellStart"/>
+      <w:r>
+        <w:t>Adagrad</w:t>
+      </w:r>
+      <w:proofErr w:type="spellEnd"/>
+      <w:r>
+        <w:t xml:space="preserve"> which gave a noticeable improvement but I switched back to Adam as I was unsure if I’m allowed to change the optimizer. </w:t>
       </w:r>
     </w:p>
     <w:p/>
@@ -1259,13 +1613,16 @@
         <w:t>We gained a large boost to correct classification of mortalities but seemed to have suffered a bit in predicting non-mortalities.</w:t>
       </w:r>
       <w:r>
-        <w:t xml:space="preserve"> However, this may just be due to the smal</w:t>
-      </w:r>
-      <w:r>
-        <w:t xml:space="preserve">l sample of the validation set and in actuality, the second model generally performs better as it’s scores on the validation set are more consistent. </w:t>
+        <w:t xml:space="preserve"> There seems to be a tradeoff between less complex models doing better on non-mortalities and worse on</w:t>
       </w:r>
       <w:bookmarkStart w:id="0" w:name="_GoBack"/>
       <w:bookmarkEnd w:id="0"/>
+      <w:r>
+        <w:t xml:space="preserve"> mortalities vs higher complexity models doing more equally on both classes.</w:t>
+      </w:r>
+      <w:r>
+        <w:t xml:space="preserve"> </w:t>
+      </w:r>
     </w:p>
     <w:sectPr>
       <w:pgSz w:w="12240" w:h="15840"/>

</xml_diff>